<commit_message>
Photoshop Magic wand tool
Sleapy
</commit_message>
<xml_diff>
--- a/DSA Project-Group Assessment.docx
+++ b/DSA Project-Group Assessment.docx
@@ -1,6 +1,6 @@
 
 <file path=word/document.xml><?xml version="1.0" encoding="utf-8"?>
-<w:document xmlns:wpc="http://schemas.microsoft.com/office/word/2010/wordprocessingCanvas" xmlns:cx="http://schemas.microsoft.com/office/drawing/2014/chartex" xmlns:cx1="http://schemas.microsoft.com/office/drawing/2015/9/8/chartex" xmlns:cx2="http://schemas.microsoft.com/office/drawing/2015/10/21/chartex" xmlns:mc="http://schemas.openxmlformats.org/markup-compatibility/2006" xmlns:o="urn:schemas-microsoft-com:office:office" xmlns:r="http://schemas.openxmlformats.org/officeDocument/2006/relationships" xmlns:m="http://schemas.openxmlformats.org/officeDocument/2006/math" xmlns:v="urn:schemas-microsoft-com:vml" xmlns:wp14="http://schemas.microsoft.com/office/word/2010/wordprocessingDrawing" xmlns:wp="http://schemas.openxmlformats.org/drawingml/2006/wordprocessingDrawing" xmlns:w10="urn:schemas-microsoft-com:office:word" xmlns:w="http://schemas.openxmlformats.org/wordprocessingml/2006/main" xmlns:w14="http://schemas.microsoft.com/office/word/2010/wordml" xmlns:w15="http://schemas.microsoft.com/office/word/2012/wordml" xmlns:w16se="http://schemas.microsoft.com/office/word/2015/wordml/symex" xmlns:wpg="http://schemas.microsoft.com/office/word/2010/wordprocessingGroup" xmlns:wpi="http://schemas.microsoft.com/office/word/2010/wordprocessingInk" xmlns:wne="http://schemas.microsoft.com/office/word/2006/wordml" xmlns:wps="http://schemas.microsoft.com/office/word/2010/wordprocessingShape" mc:Ignorable="w14 w15 w16se wp14">
+<w:document xmlns:wpc="http://schemas.microsoft.com/office/word/2010/wordprocessingCanvas" xmlns:mc="http://schemas.openxmlformats.org/markup-compatibility/2006" xmlns:o="urn:schemas-microsoft-com:office:office" xmlns:r="http://schemas.openxmlformats.org/officeDocument/2006/relationships" xmlns:m="http://schemas.openxmlformats.org/officeDocument/2006/math" xmlns:v="urn:schemas-microsoft-com:vml" xmlns:wp14="http://schemas.microsoft.com/office/word/2010/wordprocessingDrawing" xmlns:wp="http://schemas.openxmlformats.org/drawingml/2006/wordprocessingDrawing" xmlns:w10="urn:schemas-microsoft-com:office:word" xmlns:w="http://schemas.openxmlformats.org/wordprocessingml/2006/main" xmlns:w14="http://schemas.microsoft.com/office/word/2010/wordml" xmlns:w15="http://schemas.microsoft.com/office/word/2012/wordml" xmlns:wpg="http://schemas.microsoft.com/office/word/2010/wordprocessingGroup" xmlns:wpi="http://schemas.microsoft.com/office/word/2010/wordprocessingInk" xmlns:wne="http://schemas.microsoft.com/office/word/2006/wordml" xmlns:wps="http://schemas.microsoft.com/office/word/2010/wordprocessingShape" mc:Ignorable="w14 w15 wp14">
   <w:body>
     <w:p>
       <w:pPr>
@@ -58,6 +58,13 @@
         </w:rPr>
         <w:t>Team Name:</w:t>
       </w:r>
+      <w:r>
+        <w:rPr>
+          <w:rFonts w:ascii="Courier New" w:hAnsi="Courier New" w:cs="Courier New"/>
+          <w:sz w:val="24"/>
+        </w:rPr>
+        <w:t xml:space="preserve"> Sleepy</w:t>
+      </w:r>
     </w:p>
     <w:p>
       <w:pPr>
@@ -71,8 +78,24 @@
           <w:rFonts w:ascii="Courier New" w:hAnsi="Courier New" w:cs="Courier New"/>
           <w:sz w:val="24"/>
         </w:rPr>
-        <w:t>Section:</w:t>
+        <w:t>Section</w:t>
       </w:r>
+      <w:proofErr w:type="gramStart"/>
+      <w:r>
+        <w:rPr>
+          <w:rFonts w:ascii="Courier New" w:hAnsi="Courier New" w:cs="Courier New"/>
+          <w:sz w:val="24"/>
+        </w:rPr>
+        <w:t>:</w:t>
+      </w:r>
+      <w:r>
+        <w:rPr>
+          <w:rFonts w:ascii="Courier New" w:hAnsi="Courier New" w:cs="Courier New"/>
+          <w:sz w:val="24"/>
+        </w:rPr>
+        <w:t>2</w:t>
+      </w:r>
+      <w:proofErr w:type="gramEnd"/>
     </w:p>
     <w:p>
       <w:pPr>
@@ -98,9 +121,9 @@
       </w:tblPr>
       <w:tblGrid>
         <w:gridCol w:w="505"/>
-        <w:gridCol w:w="1296"/>
+        <w:gridCol w:w="1297"/>
         <w:gridCol w:w="4048"/>
-        <w:gridCol w:w="7106"/>
+        <w:gridCol w:w="7105"/>
         <w:gridCol w:w="993"/>
       </w:tblGrid>
       <w:tr>
@@ -274,6 +297,9 @@
                 <w:sz w:val="24"/>
               </w:rPr>
             </w:pPr>
+            <w:r>
+              <w:t>1323317</w:t>
+            </w:r>
           </w:p>
         </w:tc>
         <w:tc>
@@ -283,7 +309,22 @@
           </w:tcPr>
           <w:p>
             <w:pPr>
-              <w:jc w:val="center"/>
+              <w:pStyle w:val="ListParagraph"/>
+              <w:rPr>
+                <w:rFonts w:asciiTheme="majorHAnsi" w:hAnsiTheme="majorHAnsi"/>
+                <w:sz w:val="60"/>
+                <w:szCs w:val="60"/>
+              </w:rPr>
+            </w:pPr>
+            <w:r>
+              <w:t>Saleh Mohammad</w:t>
+            </w:r>
+            <w:r>
+              <w:t xml:space="preserve">  </w:t>
+            </w:r>
+          </w:p>
+          <w:p>
+            <w:pPr>
               <w:rPr>
                 <w:rFonts w:ascii="Courier New" w:hAnsi="Courier New" w:cs="Courier New"/>
                 <w:sz w:val="24"/>
@@ -356,12 +397,18 @@
           </w:tcPr>
           <w:p>
             <w:pPr>
-              <w:jc w:val="center"/>
-              <w:rPr>
-                <w:rFonts w:ascii="Courier New" w:hAnsi="Courier New" w:cs="Courier New"/>
-                <w:sz w:val="24"/>
-              </w:rPr>
-            </w:pPr>
+              <w:rPr>
+                <w:rFonts w:ascii="Courier New" w:hAnsi="Courier New" w:cs="Courier New"/>
+                <w:sz w:val="24"/>
+              </w:rPr>
+            </w:pPr>
+            <w:r>
+              <w:rPr>
+                <w:rFonts w:ascii="Courier New" w:hAnsi="Courier New" w:cs="Courier New"/>
+                <w:sz w:val="24"/>
+              </w:rPr>
+              <w:t>1322471</w:t>
+            </w:r>
           </w:p>
         </w:tc>
         <w:tc>
@@ -377,6 +424,47 @@
                 <w:sz w:val="24"/>
               </w:rPr>
             </w:pPr>
+            <w:proofErr w:type="spellStart"/>
+            <w:r>
+              <w:rPr>
+                <w:rFonts w:ascii="Courier New" w:hAnsi="Courier New" w:cs="Courier New"/>
+                <w:sz w:val="24"/>
+              </w:rPr>
+              <w:t>Islah</w:t>
+            </w:r>
+            <w:proofErr w:type="spellEnd"/>
+            <w:r>
+              <w:rPr>
+                <w:rFonts w:ascii="Courier New" w:hAnsi="Courier New" w:cs="Courier New"/>
+                <w:sz w:val="24"/>
+              </w:rPr>
+              <w:t xml:space="preserve"> </w:t>
+            </w:r>
+            <w:proofErr w:type="spellStart"/>
+            <w:r>
+              <w:rPr>
+                <w:rFonts w:ascii="Courier New" w:hAnsi="Courier New" w:cs="Courier New"/>
+                <w:sz w:val="24"/>
+              </w:rPr>
+              <w:t>mohammad</w:t>
+            </w:r>
+            <w:proofErr w:type="spellEnd"/>
+            <w:r>
+              <w:rPr>
+                <w:rFonts w:ascii="Courier New" w:hAnsi="Courier New" w:cs="Courier New"/>
+                <w:sz w:val="24"/>
+              </w:rPr>
+              <w:t xml:space="preserve"> </w:t>
+            </w:r>
+            <w:proofErr w:type="spellStart"/>
+            <w:r>
+              <w:rPr>
+                <w:rFonts w:ascii="Courier New" w:hAnsi="Courier New" w:cs="Courier New"/>
+                <w:sz w:val="24"/>
+              </w:rPr>
+              <w:t>musleh</w:t>
+            </w:r>
+            <w:proofErr w:type="spellEnd"/>
           </w:p>
         </w:tc>
         <w:tc>
@@ -443,13 +531,9 @@
             <w:vAlign w:val="center"/>
           </w:tcPr>
           <w:p>
-            <w:pPr>
-              <w:jc w:val="center"/>
-              <w:rPr>
-                <w:rFonts w:ascii="Courier New" w:hAnsi="Courier New" w:cs="Courier New"/>
-                <w:sz w:val="24"/>
-              </w:rPr>
-            </w:pPr>
+            <w:r>
+              <w:t>1118881</w:t>
+            </w:r>
           </w:p>
         </w:tc>
         <w:tc>
@@ -465,6 +549,27 @@
                 <w:sz w:val="24"/>
               </w:rPr>
             </w:pPr>
+            <w:proofErr w:type="spellStart"/>
+            <w:r>
+              <w:t>ABDULMAjiD</w:t>
+            </w:r>
+            <w:proofErr w:type="spellEnd"/>
+            <w:r>
+              <w:rPr>
+                <w:rFonts w:asciiTheme="majorHAnsi" w:hAnsiTheme="majorHAnsi"/>
+                <w:sz w:val="60"/>
+                <w:szCs w:val="60"/>
+              </w:rPr>
+              <w:t xml:space="preserve">                     </w:t>
+            </w:r>
+            <w:r>
+              <w:rPr>
+                <w:rFonts w:asciiTheme="majorHAnsi" w:hAnsiTheme="majorHAnsi"/>
+                <w:sz w:val="60"/>
+                <w:szCs w:val="60"/>
+              </w:rPr>
+              <w:t xml:space="preserve"> </w:t>
+            </w:r>
           </w:p>
         </w:tc>
         <w:tc>
@@ -531,13 +636,9 @@
             <w:vAlign w:val="center"/>
           </w:tcPr>
           <w:p>
-            <w:pPr>
-              <w:jc w:val="center"/>
-              <w:rPr>
-                <w:rFonts w:ascii="Courier New" w:hAnsi="Courier New" w:cs="Courier New"/>
-                <w:sz w:val="24"/>
-              </w:rPr>
-            </w:pPr>
+            <w:r>
+              <w:t>1318789</w:t>
+            </w:r>
           </w:p>
         </w:tc>
         <w:tc>
@@ -553,6 +654,19 @@
                 <w:sz w:val="24"/>
               </w:rPr>
             </w:pPr>
+            <w:r>
+              <w:t>HUSNI HASSAN</w:t>
+            </w:r>
+            <w:r>
+              <w:rPr>
+                <w:rFonts w:asciiTheme="majorHAnsi" w:hAnsiTheme="majorHAnsi"/>
+                <w:sz w:val="56"/>
+                <w:szCs w:val="56"/>
+              </w:rPr>
+              <w:t xml:space="preserve">                  </w:t>
+            </w:r>
+            <w:bookmarkStart w:id="0" w:name="_GoBack"/>
+            <w:bookmarkEnd w:id="0"/>
           </w:p>
         </w:tc>
         <w:tc>
@@ -730,8 +844,6 @@
         </w:rPr>
         <w:t>Attach the printed version of project report with this and submit before presentation.</w:t>
       </w:r>
-      <w:bookmarkStart w:id="0" w:name="_GoBack"/>
-      <w:bookmarkEnd w:id="0"/>
     </w:p>
     <w:sectPr>
       <w:pgSz w:w="16838" w:h="11906" w:orient="landscape" w:code="9"/>
@@ -744,8 +856,121 @@
 </file>
 
 <file path=word/numbering.xml><?xml version="1.0" encoding="utf-8"?>
-<w:numbering xmlns:wpc="http://schemas.microsoft.com/office/word/2010/wordprocessingCanvas" xmlns:cx="http://schemas.microsoft.com/office/drawing/2014/chartex" xmlns:cx1="http://schemas.microsoft.com/office/drawing/2015/9/8/chartex" xmlns:cx2="http://schemas.microsoft.com/office/drawing/2015/10/21/chartex" xmlns:mc="http://schemas.openxmlformats.org/markup-compatibility/2006" xmlns:o="urn:schemas-microsoft-com:office:office" xmlns:r="http://schemas.openxmlformats.org/officeDocument/2006/relationships" xmlns:m="http://schemas.openxmlformats.org/officeDocument/2006/math" xmlns:v="urn:schemas-microsoft-com:vml" xmlns:wp14="http://schemas.microsoft.com/office/word/2010/wordprocessingDrawing" xmlns:wp="http://schemas.openxmlformats.org/drawingml/2006/wordprocessingDrawing" xmlns:w10="urn:schemas-microsoft-com:office:word" xmlns:w="http://schemas.openxmlformats.org/wordprocessingml/2006/main" xmlns:w14="http://schemas.microsoft.com/office/word/2010/wordml" xmlns:w15="http://schemas.microsoft.com/office/word/2012/wordml" xmlns:w16se="http://schemas.microsoft.com/office/word/2015/wordml/symex" xmlns:wpg="http://schemas.microsoft.com/office/word/2010/wordprocessingGroup" xmlns:wpi="http://schemas.microsoft.com/office/word/2010/wordprocessingInk" xmlns:wne="http://schemas.microsoft.com/office/word/2006/wordml" xmlns:wps="http://schemas.microsoft.com/office/word/2010/wordprocessingShape" mc:Ignorable="w14 w15 w16se wp14">
-  <w:abstractNum w:abstractNumId="0" w15:restartNumberingAfterBreak="0">
+<w:numbering xmlns:wpc="http://schemas.microsoft.com/office/word/2010/wordprocessingCanvas" xmlns:mc="http://schemas.openxmlformats.org/markup-compatibility/2006" xmlns:o="urn:schemas-microsoft-com:office:office" xmlns:r="http://schemas.openxmlformats.org/officeDocument/2006/relationships" xmlns:m="http://schemas.openxmlformats.org/officeDocument/2006/math" xmlns:v="urn:schemas-microsoft-com:vml" xmlns:wp14="http://schemas.microsoft.com/office/word/2010/wordprocessingDrawing" xmlns:wp="http://schemas.openxmlformats.org/drawingml/2006/wordprocessingDrawing" xmlns:w10="urn:schemas-microsoft-com:office:word" xmlns:w="http://schemas.openxmlformats.org/wordprocessingml/2006/main" xmlns:w14="http://schemas.microsoft.com/office/word/2010/wordml" xmlns:w15="http://schemas.microsoft.com/office/word/2012/wordml" xmlns:wpg="http://schemas.microsoft.com/office/word/2010/wordprocessingGroup" xmlns:wpi="http://schemas.microsoft.com/office/word/2010/wordprocessingInk" xmlns:wne="http://schemas.microsoft.com/office/word/2006/wordml" xmlns:wps="http://schemas.microsoft.com/office/word/2010/wordprocessingShape" mc:Ignorable="w14 w15 wp14">
+  <w:abstractNum w:abstractNumId="0">
+    <w:nsid w:val="3DD97730"/>
+    <w:multiLevelType w:val="hybridMultilevel"/>
+    <w:tmpl w:val="99422644"/>
+    <w:lvl w:ilvl="0" w:tplc="04090001">
+      <w:start w:val="1"/>
+      <w:numFmt w:val="bullet"/>
+      <w:lvlText w:val=""/>
+      <w:lvlJc w:val="left"/>
+      <w:pPr>
+        <w:ind w:left="720" w:hanging="360"/>
+      </w:pPr>
+      <w:rPr>
+        <w:rFonts w:ascii="Symbol" w:hAnsi="Symbol" w:hint="default"/>
+      </w:rPr>
+    </w:lvl>
+    <w:lvl w:ilvl="1" w:tplc="04090003" w:tentative="1">
+      <w:start w:val="1"/>
+      <w:numFmt w:val="bullet"/>
+      <w:lvlText w:val="o"/>
+      <w:lvlJc w:val="left"/>
+      <w:pPr>
+        <w:ind w:left="1440" w:hanging="360"/>
+      </w:pPr>
+      <w:rPr>
+        <w:rFonts w:ascii="Courier New" w:hAnsi="Courier New" w:cs="Courier New" w:hint="default"/>
+      </w:rPr>
+    </w:lvl>
+    <w:lvl w:ilvl="2" w:tplc="04090005" w:tentative="1">
+      <w:start w:val="1"/>
+      <w:numFmt w:val="bullet"/>
+      <w:lvlText w:val=""/>
+      <w:lvlJc w:val="left"/>
+      <w:pPr>
+        <w:ind w:left="2160" w:hanging="360"/>
+      </w:pPr>
+      <w:rPr>
+        <w:rFonts w:ascii="Wingdings" w:hAnsi="Wingdings" w:hint="default"/>
+      </w:rPr>
+    </w:lvl>
+    <w:lvl w:ilvl="3" w:tplc="04090001" w:tentative="1">
+      <w:start w:val="1"/>
+      <w:numFmt w:val="bullet"/>
+      <w:lvlText w:val=""/>
+      <w:lvlJc w:val="left"/>
+      <w:pPr>
+        <w:ind w:left="2880" w:hanging="360"/>
+      </w:pPr>
+      <w:rPr>
+        <w:rFonts w:ascii="Symbol" w:hAnsi="Symbol" w:hint="default"/>
+      </w:rPr>
+    </w:lvl>
+    <w:lvl w:ilvl="4" w:tplc="04090003" w:tentative="1">
+      <w:start w:val="1"/>
+      <w:numFmt w:val="bullet"/>
+      <w:lvlText w:val="o"/>
+      <w:lvlJc w:val="left"/>
+      <w:pPr>
+        <w:ind w:left="3600" w:hanging="360"/>
+      </w:pPr>
+      <w:rPr>
+        <w:rFonts w:ascii="Courier New" w:hAnsi="Courier New" w:cs="Courier New" w:hint="default"/>
+      </w:rPr>
+    </w:lvl>
+    <w:lvl w:ilvl="5" w:tplc="04090005" w:tentative="1">
+      <w:start w:val="1"/>
+      <w:numFmt w:val="bullet"/>
+      <w:lvlText w:val=""/>
+      <w:lvlJc w:val="left"/>
+      <w:pPr>
+        <w:ind w:left="4320" w:hanging="360"/>
+      </w:pPr>
+      <w:rPr>
+        <w:rFonts w:ascii="Wingdings" w:hAnsi="Wingdings" w:hint="default"/>
+      </w:rPr>
+    </w:lvl>
+    <w:lvl w:ilvl="6" w:tplc="04090001" w:tentative="1">
+      <w:start w:val="1"/>
+      <w:numFmt w:val="bullet"/>
+      <w:lvlText w:val=""/>
+      <w:lvlJc w:val="left"/>
+      <w:pPr>
+        <w:ind w:left="5040" w:hanging="360"/>
+      </w:pPr>
+      <w:rPr>
+        <w:rFonts w:ascii="Symbol" w:hAnsi="Symbol" w:hint="default"/>
+      </w:rPr>
+    </w:lvl>
+    <w:lvl w:ilvl="7" w:tplc="04090003" w:tentative="1">
+      <w:start w:val="1"/>
+      <w:numFmt w:val="bullet"/>
+      <w:lvlText w:val="o"/>
+      <w:lvlJc w:val="left"/>
+      <w:pPr>
+        <w:ind w:left="5760" w:hanging="360"/>
+      </w:pPr>
+      <w:rPr>
+        <w:rFonts w:ascii="Courier New" w:hAnsi="Courier New" w:cs="Courier New" w:hint="default"/>
+      </w:rPr>
+    </w:lvl>
+    <w:lvl w:ilvl="8" w:tplc="04090005" w:tentative="1">
+      <w:start w:val="1"/>
+      <w:numFmt w:val="bullet"/>
+      <w:lvlText w:val=""/>
+      <w:lvlJc w:val="left"/>
+      <w:pPr>
+        <w:ind w:left="6480" w:hanging="360"/>
+      </w:pPr>
+      <w:rPr>
+        <w:rFonts w:ascii="Wingdings" w:hAnsi="Wingdings" w:hint="default"/>
+      </w:rPr>
+    </w:lvl>
+  </w:abstractNum>
+  <w:abstractNum w:abstractNumId="1">
     <w:nsid w:val="7A3D5013"/>
     <w:multiLevelType w:val="hybridMultilevel"/>
     <w:tmpl w:val="E342D9D8"/>
@@ -858,13 +1083,16 @@
     </w:lvl>
   </w:abstractNum>
   <w:num w:numId="1">
+    <w:abstractNumId w:val="1"/>
+  </w:num>
+  <w:num w:numId="2">
     <w:abstractNumId w:val="0"/>
   </w:num>
 </w:numbering>
 </file>
 
 <file path=word/styles.xml><?xml version="1.0" encoding="utf-8"?>
-<w:styles xmlns:mc="http://schemas.openxmlformats.org/markup-compatibility/2006" xmlns:r="http://schemas.openxmlformats.org/officeDocument/2006/relationships" xmlns:w="http://schemas.openxmlformats.org/wordprocessingml/2006/main" xmlns:w14="http://schemas.microsoft.com/office/word/2010/wordml" xmlns:w15="http://schemas.microsoft.com/office/word/2012/wordml" xmlns:w16se="http://schemas.microsoft.com/office/word/2015/wordml/symex" mc:Ignorable="w14 w15 w16se">
+<w:styles xmlns:mc="http://schemas.openxmlformats.org/markup-compatibility/2006" xmlns:r="http://schemas.openxmlformats.org/officeDocument/2006/relationships" xmlns:w="http://schemas.openxmlformats.org/wordprocessingml/2006/main" xmlns:w14="http://schemas.microsoft.com/office/word/2010/wordml" xmlns:w15="http://schemas.microsoft.com/office/word/2012/wordml" mc:Ignorable="w14 w15">
   <w:docDefaults>
     <w:rPrDefault>
       <w:rPr>
@@ -880,7 +1108,7 @@
       </w:pPr>
     </w:pPrDefault>
   </w:docDefaults>
-  <w:latentStyles w:defLockedState="0" w:defUIPriority="99" w:defSemiHidden="0" w:defUnhideWhenUsed="0" w:defQFormat="0" w:count="372">
+  <w:latentStyles w:defLockedState="0" w:defUIPriority="99" w:defSemiHidden="0" w:defUnhideWhenUsed="0" w:defQFormat="0" w:count="371">
     <w:lsdException w:name="Normal" w:uiPriority="0" w:qFormat="1"/>
     <w:lsdException w:name="heading 1" w:uiPriority="9" w:qFormat="1"/>
     <w:lsdException w:name="heading 2" w:semiHidden="1" w:uiPriority="9" w:unhideWhenUsed="1" w:qFormat="1"/>
@@ -986,6 +1214,7 @@
     <w:lsdException w:name="HTML Sample" w:semiHidden="1" w:unhideWhenUsed="1"/>
     <w:lsdException w:name="HTML Typewriter" w:semiHidden="1" w:unhideWhenUsed="1"/>
     <w:lsdException w:name="HTML Variable" w:semiHidden="1" w:unhideWhenUsed="1"/>
+    <w:lsdException w:name="Normal Table" w:semiHidden="1" w:unhideWhenUsed="1"/>
     <w:lsdException w:name="annotation subject" w:semiHidden="1" w:unhideWhenUsed="1"/>
     <w:lsdException w:name="No List" w:semiHidden="1" w:unhideWhenUsed="1"/>
     <w:lsdException w:name="Outline List 1" w:semiHidden="1" w:unhideWhenUsed="1"/>
@@ -1032,8 +1261,10 @@
     <w:lsdException w:name="Table Subtle 2" w:semiHidden="1" w:unhideWhenUsed="1"/>
     <w:lsdException w:name="Table Web 1" w:semiHidden="1" w:unhideWhenUsed="1"/>
     <w:lsdException w:name="Table Web 2" w:semiHidden="1" w:unhideWhenUsed="1"/>
+    <w:lsdException w:name="Table Web 3" w:semiHidden="1" w:unhideWhenUsed="1"/>
     <w:lsdException w:name="Balloon Text" w:semiHidden="1" w:unhideWhenUsed="1"/>
     <w:lsdException w:name="Table Grid" w:uiPriority="39"/>
+    <w:lsdException w:name="Table Theme" w:semiHidden="1" w:unhideWhenUsed="1"/>
     <w:lsdException w:name="Placeholder Text" w:semiHidden="1"/>
     <w:lsdException w:name="No Spacing" w:uiPriority="1" w:qFormat="1"/>
     <w:lsdException w:name="Light Shading" w:uiPriority="60"/>
@@ -1249,7 +1480,6 @@
     <w:lsdException w:name="List Table 5 Dark Accent 6" w:uiPriority="50"/>
     <w:lsdException w:name="List Table 6 Colorful Accent 6" w:uiPriority="51"/>
     <w:lsdException w:name="List Table 7 Colorful Accent 6" w:uiPriority="52"/>
-    <w:lsdException w:name="Mention" w:semiHidden="1" w:unhideWhenUsed="1"/>
   </w:latentStyles>
   <w:style w:type="paragraph" w:default="1" w:styleId="Normal">
     <w:name w:val="Normal"/>
@@ -1291,6 +1521,7 @@
       <w:spacing w:after="0" w:line="240" w:lineRule="auto"/>
     </w:pPr>
     <w:tblPr>
+      <w:tblInd w:w="0" w:type="dxa"/>
       <w:tblBorders>
         <w:top w:val="single" w:sz="4" w:space="0" w:color="auto"/>
         <w:left w:val="single" w:sz="4" w:space="0" w:color="auto"/>
@@ -1299,6 +1530,12 @@
         <w:insideH w:val="single" w:sz="4" w:space="0" w:color="auto"/>
         <w:insideV w:val="single" w:sz="4" w:space="0" w:color="auto"/>
       </w:tblBorders>
+      <w:tblCellMar>
+        <w:top w:w="0" w:type="dxa"/>
+        <w:left w:w="108" w:type="dxa"/>
+        <w:bottom w:w="0" w:type="dxa"/>
+        <w:right w:w="108" w:type="dxa"/>
+      </w:tblCellMar>
     </w:tblPr>
   </w:style>
   <w:style w:type="paragraph" w:styleId="ListParagraph">
@@ -1581,7 +1818,7 @@
 </file>
 
 <file path=customXml/itemProps1.xml><?xml version="1.0" encoding="utf-8"?>
-<ds:datastoreItem xmlns:ds="http://schemas.openxmlformats.org/officeDocument/2006/customXml" ds:itemID="{E5861BA3-0268-49F5-AD6C-6EACD1A55DA0}">
+<ds:datastoreItem xmlns:ds="http://schemas.openxmlformats.org/officeDocument/2006/customXml" ds:itemID="{004604FF-9AC1-4B1B-92AA-BBADDFB03BC6}">
   <ds:schemaRefs>
     <ds:schemaRef ds:uri="http://schemas.openxmlformats.org/officeDocument/2006/bibliography"/>
   </ds:schemaRefs>

</xml_diff>